<commit_message>
update to res for CYOS
</commit_message>
<xml_diff>
--- a/Professional/Professional Documents etc/Charlie_Nitschelm_Resume.docx
+++ b/Professional/Professional Documents etc/Charlie_Nitschelm_Resume.docx
@@ -470,8 +470,6 @@
         </w:rPr>
         <w:t>To show my experience for the opportunity to serve as Chair of SEDS USA 2019-2020</w:t>
       </w:r>
-      <w:bookmarkStart w:id="0" w:name="_GoBack"/>
-      <w:bookmarkEnd w:id="0"/>
     </w:p>
     <w:p>
       <w:pPr>
@@ -633,8 +631,8 @@
         </w:rPr>
         <w:t>n</w:t>
       </w:r>
-      <w:bookmarkStart w:id="1" w:name="_Hlk391388044"/>
-      <w:bookmarkStart w:id="2" w:name="_Hlk377681012"/>
+      <w:bookmarkStart w:id="0" w:name="_Hlk391388044"/>
+      <w:bookmarkStart w:id="1" w:name="_Hlk377681012"/>
       <w:r>
         <w:rPr>
           <w:rFonts w:ascii="Gotham Book" w:hAnsi="Gotham Book"/>
@@ -662,7 +660,7 @@
         </w:rPr>
         <w:t xml:space="preserve">University of New </w:t>
       </w:r>
-      <w:bookmarkStart w:id="3" w:name="_Hlk391388105"/>
+      <w:bookmarkStart w:id="2" w:name="_Hlk391388105"/>
       <w:r>
         <w:rPr>
           <w:rFonts w:ascii="Gotham Book" w:hAnsi="Gotham Book"/>
@@ -672,7 +670,7 @@
         </w:rPr>
         <w:t xml:space="preserve">Hampshire </w:t>
       </w:r>
-      <w:bookmarkStart w:id="4" w:name="_Hlk399363121"/>
+      <w:bookmarkStart w:id="3" w:name="_Hlk399363121"/>
       <w:r>
         <w:rPr>
           <w:rFonts w:ascii="Gotham Book" w:hAnsi="Gotham Book"/>
@@ -682,7 +680,7 @@
         </w:rPr>
         <w:t>–</w:t>
       </w:r>
-      <w:bookmarkEnd w:id="4"/>
+      <w:bookmarkEnd w:id="3"/>
       <w:r>
         <w:rPr>
           <w:rFonts w:ascii="Gotham Book" w:hAnsi="Gotham Book"/>
@@ -728,9 +726,9 @@
           <w:sz w:val="19"/>
           <w:szCs w:val="19"/>
         </w:rPr>
-        <w:t xml:space="preserve"> – </w:t>
-      </w:r>
-      <w:bookmarkEnd w:id="3"/>
+        <w:t xml:space="preserve"> </w:t>
+      </w:r>
+      <w:proofErr w:type="gramStart"/>
       <w:r>
         <w:rPr>
           <w:rFonts w:ascii="Gotham Book" w:hAnsi="Gotham Book"/>
@@ -739,7 +737,29 @@
           <w:sz w:val="19"/>
           <w:szCs w:val="19"/>
         </w:rPr>
-        <w:t xml:space="preserve"> May 2020</w:t>
+        <w:t xml:space="preserve">– </w:t>
+      </w:r>
+      <w:bookmarkEnd w:id="2"/>
+      <w:r>
+        <w:rPr>
+          <w:rFonts w:ascii="Gotham Book" w:hAnsi="Gotham Book"/>
+          <w:b/>
+          <w:spacing w:val="-1"/>
+          <w:sz w:val="19"/>
+          <w:szCs w:val="19"/>
+        </w:rPr>
+        <w:t xml:space="preserve"> May</w:t>
+      </w:r>
+      <w:proofErr w:type="gramEnd"/>
+      <w:r>
+        <w:rPr>
+          <w:rFonts w:ascii="Gotham Book" w:hAnsi="Gotham Book"/>
+          <w:b/>
+          <w:spacing w:val="-1"/>
+          <w:sz w:val="19"/>
+          <w:szCs w:val="19"/>
+        </w:rPr>
+        <w:t xml:space="preserve"> 2020</w:t>
       </w:r>
       <w:r>
         <w:rPr>
@@ -762,7 +782,7 @@
           <w:szCs w:val="19"/>
         </w:rPr>
       </w:pPr>
-      <w:bookmarkStart w:id="5" w:name="_Hlk391388347"/>
+      <w:bookmarkStart w:id="4" w:name="_Hlk391388347"/>
       <w:r>
         <w:rPr>
           <w:rFonts w:ascii="Gotham Book" w:hAnsi="Gotham Book"/>
@@ -942,9 +962,9 @@
         <w:t xml:space="preserve"> </w:t>
       </w:r>
     </w:p>
+    <w:bookmarkEnd w:id="0"/>
     <w:bookmarkEnd w:id="1"/>
-    <w:bookmarkEnd w:id="2"/>
-    <w:bookmarkEnd w:id="5"/>
+    <w:bookmarkEnd w:id="4"/>
     <w:p>
       <w:pPr>
         <w:pBdr>
@@ -1085,6 +1105,7 @@
         </w:rPr>
         <w:t xml:space="preserve"> </w:t>
       </w:r>
+      <w:proofErr w:type="spellStart"/>
       <w:r>
         <w:rPr>
           <w:rFonts w:ascii="Gotham Book" w:hAnsi="Gotham Book"/>
@@ -1093,6 +1114,7 @@
         </w:rPr>
         <w:t>Solidworks</w:t>
       </w:r>
+      <w:proofErr w:type="spellEnd"/>
       <w:r>
         <w:rPr>
           <w:rFonts w:ascii="Gotham Book" w:hAnsi="Gotham Book"/>
@@ -1253,13 +1275,23 @@
         </w:rPr>
         <w:t xml:space="preserve"> </w:t>
       </w:r>
-      <w:r>
-        <w:rPr>
-          <w:rFonts w:ascii="Gotham Book" w:hAnsi="Gotham Book"/>
-          <w:sz w:val="19"/>
-          <w:szCs w:val="19"/>
-        </w:rPr>
-        <w:t xml:space="preserve">Tig and Laser </w:t>
+      <w:proofErr w:type="spellStart"/>
+      <w:r>
+        <w:rPr>
+          <w:rFonts w:ascii="Gotham Book" w:hAnsi="Gotham Book"/>
+          <w:sz w:val="19"/>
+          <w:szCs w:val="19"/>
+        </w:rPr>
+        <w:t>Tig</w:t>
+      </w:r>
+      <w:proofErr w:type="spellEnd"/>
+      <w:r>
+        <w:rPr>
+          <w:rFonts w:ascii="Gotham Book" w:hAnsi="Gotham Book"/>
+          <w:sz w:val="19"/>
+          <w:szCs w:val="19"/>
+        </w:rPr>
+        <w:t xml:space="preserve"> and Laser </w:t>
       </w:r>
       <w:r>
         <w:rPr>
@@ -1338,8 +1370,8 @@
         </w:rPr>
         <w:t>xperience</w:t>
       </w:r>
-      <w:bookmarkStart w:id="6" w:name="_Hlk482822188"/>
-      <w:bookmarkStart w:id="7" w:name="_Hlk482822229"/>
+      <w:bookmarkStart w:id="5" w:name="_Hlk482822188"/>
+      <w:bookmarkStart w:id="6" w:name="_Hlk482822229"/>
       <w:r>
         <w:rPr>
           <w:rFonts w:ascii="Gotham Book" w:hAnsi="Gotham Book"/>
@@ -2186,7 +2218,25 @@
           <w:sz w:val="19"/>
           <w:szCs w:val="19"/>
         </w:rPr>
-        <w:t>(Kolsky) Bar</w:t>
+        <w:t>(</w:t>
+      </w:r>
+      <w:proofErr w:type="spellStart"/>
+      <w:r>
+        <w:rPr>
+          <w:rFonts w:ascii="Gotham Book" w:hAnsi="Gotham Book"/>
+          <w:sz w:val="19"/>
+          <w:szCs w:val="19"/>
+        </w:rPr>
+        <w:t>Kolsky</w:t>
+      </w:r>
+      <w:proofErr w:type="spellEnd"/>
+      <w:r>
+        <w:rPr>
+          <w:rFonts w:ascii="Gotham Book" w:hAnsi="Gotham Book"/>
+          <w:sz w:val="19"/>
+          <w:szCs w:val="19"/>
+        </w:rPr>
+        <w:t>) Bar</w:t>
       </w:r>
       <w:r>
         <w:rPr>
@@ -2221,9 +2271,9 @@
           <w:szCs w:val="10"/>
         </w:rPr>
       </w:pPr>
-      <w:bookmarkStart w:id="8" w:name="_Hlk485043009"/>
+      <w:bookmarkStart w:id="7" w:name="_Hlk485043009"/>
+      <w:bookmarkEnd w:id="5"/>
       <w:bookmarkEnd w:id="6"/>
-      <w:bookmarkEnd w:id="7"/>
     </w:p>
     <w:p>
       <w:pPr>
@@ -2236,8 +2286,8 @@
           <w:szCs w:val="19"/>
         </w:rPr>
       </w:pPr>
-      <w:bookmarkStart w:id="9" w:name="_Hlk482823248"/>
-      <w:bookmarkEnd w:id="8"/>
+      <w:bookmarkStart w:id="8" w:name="_Hlk482823248"/>
+      <w:bookmarkEnd w:id="7"/>
       <w:r>
         <w:rPr>
           <w:rFonts w:ascii="Gotham Book" w:hAnsi="Gotham Book"/>
@@ -2299,15 +2349,6 @@
           <w:sz w:val="19"/>
           <w:szCs w:val="19"/>
         </w:rPr>
-        <w:t xml:space="preserve">                      </w:t>
-      </w:r>
-      <w:r>
-        <w:rPr>
-          <w:rFonts w:ascii="Gotham Book" w:hAnsi="Gotham Book"/>
-          <w:b/>
-          <w:sz w:val="19"/>
-          <w:szCs w:val="19"/>
-        </w:rPr>
         <w:t xml:space="preserve"> </w:t>
       </w:r>
       <w:r>
@@ -2317,6 +2358,44 @@
           <w:sz w:val="19"/>
           <w:szCs w:val="19"/>
         </w:rPr>
+        <w:t>(</w:t>
+      </w:r>
+      <w:proofErr w:type="gramStart"/>
+      <w:r>
+        <w:rPr>
+          <w:rFonts w:ascii="Gotham Book" w:hAnsi="Gotham Book"/>
+          <w:b/>
+          <w:sz w:val="19"/>
+          <w:szCs w:val="19"/>
+        </w:rPr>
+        <w:t>SEDS)</w:t>
+      </w:r>
+      <w:r>
+        <w:rPr>
+          <w:rFonts w:ascii="Gotham Book" w:hAnsi="Gotham Book"/>
+          <w:b/>
+          <w:sz w:val="19"/>
+          <w:szCs w:val="19"/>
+        </w:rPr>
+        <w:t xml:space="preserve">   </w:t>
+      </w:r>
+      <w:proofErr w:type="gramEnd"/>
+      <w:r>
+        <w:rPr>
+          <w:rFonts w:ascii="Gotham Book" w:hAnsi="Gotham Book"/>
+          <w:b/>
+          <w:sz w:val="19"/>
+          <w:szCs w:val="19"/>
+        </w:rPr>
+        <w:t xml:space="preserve">                  </w:t>
+      </w:r>
+      <w:r>
+        <w:rPr>
+          <w:rFonts w:ascii="Gotham Book" w:hAnsi="Gotham Book"/>
+          <w:b/>
+          <w:sz w:val="19"/>
+          <w:szCs w:val="19"/>
+        </w:rPr>
         <w:t xml:space="preserve"> </w:t>
       </w:r>
       <w:r>
@@ -2326,7 +2405,16 @@
           <w:sz w:val="19"/>
           <w:szCs w:val="19"/>
         </w:rPr>
-        <w:t xml:space="preserve">                                            </w:t>
+        <w:t xml:space="preserve"> </w:t>
+      </w:r>
+      <w:r>
+        <w:rPr>
+          <w:rFonts w:ascii="Gotham Book" w:hAnsi="Gotham Book"/>
+          <w:b/>
+          <w:sz w:val="19"/>
+          <w:szCs w:val="19"/>
+        </w:rPr>
+        <w:t xml:space="preserve">                                    </w:t>
       </w:r>
       <w:r>
         <w:rPr>
@@ -2438,8 +2526,8 @@
           <w:szCs w:val="19"/>
         </w:rPr>
       </w:pPr>
-      <w:bookmarkStart w:id="10" w:name="_Hlk418983124"/>
-      <w:bookmarkEnd w:id="9"/>
+      <w:bookmarkStart w:id="9" w:name="_Hlk418983124"/>
+      <w:bookmarkEnd w:id="8"/>
       <w:r>
         <w:rPr>
           <w:rFonts w:ascii="Gotham Book" w:hAnsi="Gotham Book"/>
@@ -2656,7 +2744,7 @@
           <w:sz w:val="19"/>
           <w:szCs w:val="19"/>
         </w:rPr>
-        <w:t>Board, Member at Large</w:t>
+        <w:t>Chair, Board of Directors</w:t>
       </w:r>
     </w:p>
     <w:p>
@@ -2679,31 +2767,7 @@
           <w:sz w:val="19"/>
           <w:szCs w:val="19"/>
         </w:rPr>
-        <w:t>Lead the development of a SEDS Wiki</w:t>
-      </w:r>
-      <w:r>
-        <w:rPr>
-          <w:rFonts w:ascii="Gotham Book" w:hAnsi="Gotham Book"/>
-          <w:sz w:val="19"/>
-          <w:szCs w:val="19"/>
-        </w:rPr>
-        <w:t>, the largest student-run space organization in the world,</w:t>
-      </w:r>
-      <w:r>
-        <w:rPr>
-          <w:rFonts w:ascii="Gotham Book" w:hAnsi="Gotham Book"/>
-          <w:sz w:val="19"/>
-          <w:szCs w:val="19"/>
-        </w:rPr>
-        <w:t xml:space="preserve"> </w:t>
-      </w:r>
-      <w:r>
-        <w:rPr>
-          <w:rFonts w:ascii="Gotham Book" w:hAnsi="Gotham Book"/>
-          <w:sz w:val="19"/>
-          <w:szCs w:val="19"/>
-        </w:rPr>
-        <w:t xml:space="preserve">allowing the transfer of knowledge not just between one college organization, but chapter to chapter. </w:t>
+        <w:t>Leading the entire board of directors and staff of SEDS USA to expand the reach of SEDS within the country</w:t>
       </w:r>
     </w:p>
     <w:p>
@@ -2726,36 +2790,69 @@
           <w:sz w:val="19"/>
           <w:szCs w:val="19"/>
         </w:rPr>
-        <w:t>W</w:t>
-      </w:r>
-      <w:r>
-        <w:rPr>
-          <w:rFonts w:ascii="Gotham Book" w:hAnsi="Gotham Book"/>
-          <w:sz w:val="19"/>
-          <w:szCs w:val="19"/>
-        </w:rPr>
-        <w:t>ill be released to the public in November 2019 during our annual SpaceVision SEDS conference hosted by ASU</w:t>
-      </w:r>
-      <w:r>
-        <w:rPr>
-          <w:rFonts w:ascii="Gotham Book" w:hAnsi="Gotham Book"/>
-          <w:sz w:val="19"/>
-          <w:szCs w:val="19"/>
-        </w:rPr>
-        <w:t>.</w:t>
-      </w:r>
+        <w:t>Managing and maintaining communication with the Board of Advisors to get feedback on new projects and form connections within the space industry and academia.</w:t>
+      </w:r>
+      <w:bookmarkStart w:id="10" w:name="_GoBack"/>
+      <w:bookmarkEnd w:id="10"/>
     </w:p>
     <w:p>
       <w:pPr>
+        <w:pStyle w:val="ListParagraph"/>
+        <w:numPr>
+          <w:ilvl w:val="0"/>
+          <w:numId w:val="5"/>
+        </w:numPr>
         <w:spacing w:line="276" w:lineRule="auto"/>
         <w:rPr>
           <w:rFonts w:ascii="Gotham Book" w:hAnsi="Gotham Book"/>
+          <w:sz w:val="19"/>
+          <w:szCs w:val="19"/>
+        </w:rPr>
+      </w:pPr>
+      <w:r>
+        <w:rPr>
+          <w:rFonts w:ascii="Gotham Book" w:hAnsi="Gotham Book"/>
+          <w:sz w:val="19"/>
+          <w:szCs w:val="19"/>
+        </w:rPr>
+        <w:t>Lead the development of a SEDS Wiki</w:t>
+      </w:r>
+      <w:r>
+        <w:rPr>
+          <w:rFonts w:ascii="Gotham Book" w:hAnsi="Gotham Book"/>
+          <w:sz w:val="19"/>
+          <w:szCs w:val="19"/>
+        </w:rPr>
+        <w:t>, the largest student-run space organization in the world,</w:t>
+      </w:r>
+      <w:r>
+        <w:rPr>
+          <w:rFonts w:ascii="Gotham Book" w:hAnsi="Gotham Book"/>
+          <w:sz w:val="19"/>
+          <w:szCs w:val="19"/>
+        </w:rPr>
+        <w:t xml:space="preserve"> </w:t>
+      </w:r>
+      <w:r>
+        <w:rPr>
+          <w:rFonts w:ascii="Gotham Book" w:hAnsi="Gotham Book"/>
+          <w:sz w:val="19"/>
+          <w:szCs w:val="19"/>
+        </w:rPr>
+        <w:t xml:space="preserve">allowing the transfer of knowledge not just between one college organization, but chapter to chapter. </w:t>
+      </w:r>
+    </w:p>
+    <w:p>
+      <w:pPr>
+        <w:spacing w:line="276" w:lineRule="auto"/>
+        <w:rPr>
+          <w:rFonts w:ascii="Gotham Book" w:hAnsi="Gotham Book"/>
           <w:sz w:val="13"/>
           <w:szCs w:val="19"/>
         </w:rPr>
       </w:pPr>
     </w:p>
-    <w:bookmarkEnd w:id="10"/>
+    <w:bookmarkEnd w:id="9"/>
     <w:p>
       <w:pPr>
         <w:pBdr>
@@ -3096,7 +3193,29 @@
           <w:sz w:val="22"/>
           <w:szCs w:val="22"/>
         </w:rPr>
-        <w:t>linkedin.com/in/cjnitschelm/</w:t>
+        <w:t>linkedin.com/in/</w:t>
+      </w:r>
+      <w:proofErr w:type="spellStart"/>
+      <w:r>
+        <w:rPr>
+          <w:rStyle w:val="Hyperlink"/>
+          <w:rFonts w:ascii="Gotham Book" w:eastAsiaTheme="minorEastAsia" w:hAnsi="Gotham Book" w:cstheme="minorBidi"/>
+          <w:spacing w:val="15"/>
+          <w:sz w:val="22"/>
+          <w:szCs w:val="22"/>
+        </w:rPr>
+        <w:t>cjnitschelm</w:t>
+      </w:r>
+      <w:proofErr w:type="spellEnd"/>
+      <w:r>
+        <w:rPr>
+          <w:rStyle w:val="Hyperlink"/>
+          <w:rFonts w:ascii="Gotham Book" w:eastAsiaTheme="minorEastAsia" w:hAnsi="Gotham Book" w:cstheme="minorBidi"/>
+          <w:spacing w:val="15"/>
+          <w:sz w:val="22"/>
+          <w:szCs w:val="22"/>
+        </w:rPr>
+        <w:t>/</w:t>
       </w:r>
     </w:hyperlink>
   </w:p>
@@ -4404,7 +4523,7 @@
     </w:rPrDefault>
     <w:pPrDefault/>
   </w:docDefaults>
-  <w:latentStyles w:defLockedState="0" w:defUIPriority="99" w:defSemiHidden="0" w:defUnhideWhenUsed="0" w:defQFormat="0" w:count="377">
+  <w:latentStyles w:defLockedState="0" w:defUIPriority="99" w:defSemiHidden="0" w:defUnhideWhenUsed="0" w:defQFormat="0" w:count="375">
     <w:lsdException w:name="Normal" w:uiPriority="0" w:qFormat="1"/>
     <w:lsdException w:name="heading 1" w:uiPriority="9" w:qFormat="1"/>
     <w:lsdException w:name="heading 2" w:semiHidden="1" w:uiPriority="9" w:unhideWhenUsed="1" w:qFormat="1"/>
@@ -4510,6 +4629,7 @@
     <w:lsdException w:name="HTML Sample" w:semiHidden="1" w:unhideWhenUsed="1"/>
     <w:lsdException w:name="HTML Typewriter" w:semiHidden="1" w:unhideWhenUsed="1"/>
     <w:lsdException w:name="HTML Variable" w:semiHidden="1" w:unhideWhenUsed="1"/>
+    <w:lsdException w:name="Normal Table" w:semiHidden="1" w:unhideWhenUsed="1"/>
     <w:lsdException w:name="annotation subject" w:semiHidden="1" w:unhideWhenUsed="1"/>
     <w:lsdException w:name="No List" w:semiHidden="1" w:unhideWhenUsed="1"/>
     <w:lsdException w:name="Outline List 1" w:semiHidden="1" w:unhideWhenUsed="1"/>
@@ -4555,9 +4675,11 @@
     <w:lsdException w:name="Table Subtle 1" w:semiHidden="1" w:unhideWhenUsed="1"/>
     <w:lsdException w:name="Table Subtle 2" w:semiHidden="1" w:unhideWhenUsed="1"/>
     <w:lsdException w:name="Table Web 1" w:semiHidden="1" w:unhideWhenUsed="1"/>
+    <w:lsdException w:name="Table Web 2" w:semiHidden="1" w:unhideWhenUsed="1"/>
     <w:lsdException w:name="Table Web 3" w:semiHidden="1" w:unhideWhenUsed="1"/>
     <w:lsdException w:name="Balloon Text" w:semiHidden="1" w:unhideWhenUsed="1"/>
     <w:lsdException w:name="Table Grid" w:uiPriority="59"/>
+    <w:lsdException w:name="Table Theme" w:semiHidden="1" w:unhideWhenUsed="1"/>
     <w:lsdException w:name="Placeholder Text" w:semiHidden="1"/>
     <w:lsdException w:name="No Spacing" w:uiPriority="1" w:qFormat="1"/>
     <w:lsdException w:name="Light Shading" w:uiPriority="60"/>
@@ -4777,8 +4899,6 @@
     <w:lsdException w:name="Smart Hyperlink" w:semiHidden="1" w:unhideWhenUsed="1"/>
     <w:lsdException w:name="Hashtag" w:semiHidden="1" w:unhideWhenUsed="1"/>
     <w:lsdException w:name="Unresolved Mention" w:semiHidden="1" w:unhideWhenUsed="1"/>
-    <w:lsdException w:name="Smart Link" w:semiHidden="1" w:unhideWhenUsed="1"/>
-    <w:lsdException w:name="Smart Link Error" w:semiHidden="1" w:unhideWhenUsed="1"/>
   </w:latentStyles>
   <w:style w:type="paragraph" w:default="1" w:styleId="Normal">
     <w:name w:val="Normal"/>
@@ -5733,7 +5853,7 @@
 </file>
 
 <file path=customXml/itemProps1.xml><?xml version="1.0" encoding="utf-8"?>
-<ds:datastoreItem xmlns:ds="http://schemas.openxmlformats.org/officeDocument/2006/customXml" ds:itemID="{18BAE8CB-DD8F-4E89-9FCF-31C8F2DD2DE3}">
+<ds:datastoreItem xmlns:ds="http://schemas.openxmlformats.org/officeDocument/2006/customXml" ds:itemID="{A168FE5B-47A7-4E2A-A084-379CEFAB6B95}">
   <ds:schemaRefs>
     <ds:schemaRef ds:uri="http://schemas.openxmlformats.org/officeDocument/2006/bibliography"/>
   </ds:schemaRefs>

</xml_diff>